<commit_message>
Presentation - no 6, 8, 9
</commit_message>
<xml_diff>
--- a/Отзыв научного руководителя.docx
+++ b/Отзыв научного руководителя.docx
@@ -77,26 +77,7 @@
           <w:szCs w:val="28"/>
         </w:rPr>
         <w:br/>
-      </w:r>
-      <w:proofErr w:type="spellStart"/>
-      <w:r>
-        <w:rPr>
-          <w:rFonts w:ascii="Times New Roman" w:hAnsi="Times New Roman" w:cs="Times New Roman"/>
-          <w:color w:val="000000" w:themeColor="text1"/>
-          <w:sz w:val="28"/>
-          <w:szCs w:val="28"/>
-        </w:rPr>
-        <w:t>Шорникова</w:t>
-      </w:r>
-      <w:proofErr w:type="spellEnd"/>
-      <w:r>
-        <w:rPr>
-          <w:rFonts w:ascii="Times New Roman" w:hAnsi="Times New Roman" w:cs="Times New Roman"/>
-          <w:color w:val="000000" w:themeColor="text1"/>
-          <w:sz w:val="28"/>
-          <w:szCs w:val="28"/>
-        </w:rPr>
-        <w:t xml:space="preserve"> Александра Евгеньевича,</w:t>
+        <w:t>Шорникова Александра Евгеньевича,</w:t>
       </w:r>
     </w:p>
     <w:p>
@@ -217,23 +198,7 @@
           <w:rFonts w:ascii="Times New Roman" w:eastAsia="Times New Roman" w:hAnsi="Times New Roman" w:cs="Times New Roman"/>
           <w:sz w:val="28"/>
         </w:rPr>
-        <w:t xml:space="preserve">А. Е. </w:t>
-      </w:r>
-      <w:proofErr w:type="spellStart"/>
-      <w:r>
-        <w:rPr>
-          <w:rFonts w:ascii="Times New Roman" w:eastAsia="Times New Roman" w:hAnsi="Times New Roman" w:cs="Times New Roman"/>
-          <w:sz w:val="28"/>
-        </w:rPr>
-        <w:t>Шорникова</w:t>
-      </w:r>
-      <w:proofErr w:type="spellEnd"/>
-      <w:r>
-        <w:rPr>
-          <w:rFonts w:ascii="Times New Roman" w:eastAsia="Times New Roman" w:hAnsi="Times New Roman" w:cs="Times New Roman"/>
-          <w:sz w:val="28"/>
-        </w:rPr>
-        <w:t xml:space="preserve"> посвящена рассмотрению проблем отсутствия адекватных способов создания интерактивных планов помещений и предлагается свой выход из сложившейся ситуации. Автор создал свою программную реализацию такого интерактивного плана используя метод бросания лучей.</w:t>
+        <w:t>А. Е. Шорникова посвящена рассмотрению проблем отсутствия адекватных способов создания интерактивных планов помещений и предлагается свой выход из сложившейся ситуации. Автор создал свою программную реализацию такого интерактивного плана используя метод бросания лучей.</w:t>
       </w:r>
     </w:p>
     <w:p>
@@ -334,23 +299,21 @@
           <w:rFonts w:ascii="Times New Roman" w:eastAsia="Times New Roman" w:hAnsi="Times New Roman" w:cs="Times New Roman"/>
           <w:sz w:val="28"/>
         </w:rPr>
-        <w:t xml:space="preserve">-рынка, очерчивает круг проблем, подлежащих </w:t>
-      </w:r>
-      <w:proofErr w:type="spellStart"/>
-      <w:r>
-        <w:rPr>
-          <w:rFonts w:ascii="Times New Roman" w:eastAsia="Times New Roman" w:hAnsi="Times New Roman" w:cs="Times New Roman"/>
-          <w:sz w:val="28"/>
-        </w:rPr>
-        <w:t>разрешени</w:t>
-      </w:r>
-      <w:proofErr w:type="spellEnd"/>
-      <w:r>
-        <w:rPr>
-          <w:rFonts w:ascii="Times New Roman" w:eastAsia="Times New Roman" w:hAnsi="Times New Roman" w:cs="Times New Roman"/>
-          <w:sz w:val="28"/>
-        </w:rPr>
-        <w:t>.. В основных частях работы последовательно рассматриваются вопросы, обосновывается выбор тех или иных средств и методов, последовательно рассматриваются важные для рассмотрения темы и выводятся результаты работы.</w:t>
+        <w:t>-рынка, очерчивает кру</w:t>
+      </w:r>
+      <w:r>
+        <w:rPr>
+          <w:rFonts w:ascii="Times New Roman" w:eastAsia="Times New Roman" w:hAnsi="Times New Roman" w:cs="Times New Roman"/>
+          <w:sz w:val="28"/>
+        </w:rPr>
+        <w:t>г проблем, подлежащих разрешению</w:t>
+      </w:r>
+      <w:r>
+        <w:rPr>
+          <w:rFonts w:ascii="Times New Roman" w:eastAsia="Times New Roman" w:hAnsi="Times New Roman" w:cs="Times New Roman"/>
+          <w:sz w:val="28"/>
+        </w:rPr>
+        <w:t>. В основных частях работы последовательно рассматриваются вопросы, обосновывается выбор тех или иных средств и методов, последовательно рассматриваются важные для рассмотрения темы и выводятся результаты работы.</w:t>
       </w:r>
     </w:p>
     <w:p>
@@ -405,23 +368,7 @@
           <w:rFonts w:ascii="Times New Roman" w:eastAsia="Times New Roman" w:hAnsi="Times New Roman" w:cs="Times New Roman"/>
           <w:sz w:val="28"/>
         </w:rPr>
-        <w:t xml:space="preserve">Представленная на защиту работа А. Е. </w:t>
-      </w:r>
-      <w:proofErr w:type="spellStart"/>
-      <w:r>
-        <w:rPr>
-          <w:rFonts w:ascii="Times New Roman" w:eastAsia="Times New Roman" w:hAnsi="Times New Roman" w:cs="Times New Roman"/>
-          <w:sz w:val="28"/>
-        </w:rPr>
-        <w:t>Шорникова</w:t>
-      </w:r>
-      <w:proofErr w:type="spellEnd"/>
-      <w:r>
-        <w:rPr>
-          <w:rFonts w:ascii="Times New Roman" w:eastAsia="Times New Roman" w:hAnsi="Times New Roman" w:cs="Times New Roman"/>
-          <w:sz w:val="28"/>
-        </w:rPr>
-        <w:t xml:space="preserve"> соответствует предъявляемым требованиям, а ее автор заслуживает положительной оценки.</w:t>
+        <w:t>Представленная на защиту работа А. Е. Шорникова соответствует предъявляемым требованиям, а ее автор заслуживает положительной оценки.</w:t>
       </w:r>
     </w:p>
     <w:p>
@@ -496,23 +443,7 @@
           <w:rFonts w:ascii="Times New Roman" w:eastAsia="Times New Roman" w:hAnsi="Times New Roman" w:cs="Times New Roman"/>
           <w:sz w:val="28"/>
         </w:rPr>
-        <w:t xml:space="preserve">Научный руководитель: </w:t>
-      </w:r>
-      <w:proofErr w:type="spellStart"/>
-      <w:r>
-        <w:rPr>
-          <w:rFonts w:ascii="Times New Roman" w:eastAsia="Times New Roman" w:hAnsi="Times New Roman" w:cs="Times New Roman"/>
-          <w:sz w:val="28"/>
-        </w:rPr>
-        <w:t>к.ф.-м.н</w:t>
-      </w:r>
-      <w:proofErr w:type="spellEnd"/>
-      <w:r>
-        <w:rPr>
-          <w:rFonts w:ascii="Times New Roman" w:eastAsia="Times New Roman" w:hAnsi="Times New Roman" w:cs="Times New Roman"/>
-          <w:sz w:val="28"/>
-        </w:rPr>
-        <w:t xml:space="preserve">., ст. преп.  </w:t>
+        <w:t xml:space="preserve">Научный руководитель: к.ф.-м.н., ст. преп.  </w:t>
       </w:r>
       <w:r>
         <w:rPr>
@@ -525,17 +456,8 @@
           <w:rFonts w:ascii="Times New Roman" w:eastAsia="Times New Roman" w:hAnsi="Times New Roman" w:cs="Times New Roman"/>
           <w:sz w:val="27"/>
         </w:rPr>
-        <w:t xml:space="preserve">Д. О. </w:t>
-      </w:r>
-      <w:proofErr w:type="spellStart"/>
-      <w:r>
-        <w:rPr>
-          <w:rFonts w:ascii="Times New Roman" w:eastAsia="Times New Roman" w:hAnsi="Times New Roman" w:cs="Times New Roman"/>
-          <w:sz w:val="27"/>
-        </w:rPr>
-        <w:t>Трунин</w:t>
-      </w:r>
-      <w:proofErr w:type="spellEnd"/>
+        <w:t>Д. О. Трунин</w:t>
+      </w:r>
     </w:p>
     <w:p/>
     <w:sectPr>

</xml_diff>